<commit_message>
Added part of the environment requirments
</commit_message>
<xml_diff>
--- a/Testplans.docx
+++ b/Testplans.docx
@@ -1854,6 +1854,26 @@
     </w:p>
     <w:p>
       <w:pPr>
+        <w:spacing w:after="0" w:line="240" w:lineRule="auto"/>
+      </w:pPr>
+    </w:p>
+    <w:p>
+      <w:pPr>
+        <w:spacing w:after="0" w:line="240" w:lineRule="auto"/>
+      </w:pPr>
+      <w:r>
+        <w:tab/>
+        <w:t xml:space="preserve">To do our tests we will only need the phones and the website connected to the application so that we can test </w:t>
+      </w:r>
+      <w:r>
+        <w:t>our implementation.</w:t>
+      </w:r>
+      <w:r>
+        <w:t xml:space="preserve"> By having both the android and the iPhone we can test both phones application to make sure there isn’t any problems with one or the other. Then the website will need a computer component to be able to be tested so a laptop or computer will be needed to run these tests for the website application.</w:t>
+      </w:r>
+    </w:p>
+    <w:p>
+      <w:pPr>
         <w:pStyle w:val="Heading1"/>
         <w:numPr>
           <w:ilvl w:val="0"/>
@@ -1871,14 +1891,6 @@
       <w:pPr>
         <w:spacing w:after="0" w:line="240" w:lineRule="auto"/>
       </w:pPr>
-      <w:r>
-        <w:t>Define technical terms used in the document.</w:t>
-      </w:r>
-    </w:p>
-    <w:p>
-      <w:pPr>
-        <w:spacing w:after="0" w:line="240" w:lineRule="auto"/>
-      </w:pPr>
     </w:p>
     <w:p>
       <w:pPr>
@@ -1893,66 +1905,6 @@
       <w:bookmarkEnd w:id="18"/>
       <w:r>
         <w:t>References</w:t>
-      </w:r>
-    </w:p>
-    <w:p>
-      <w:pPr>
-        <w:pBdr>
-          <w:top w:val="nil"/>
-          <w:left w:val="nil"/>
-          <w:bottom w:val="nil"/>
-          <w:right w:val="nil"/>
-          <w:between w:val="nil"/>
-        </w:pBdr>
-        <w:spacing w:after="0" w:line="240" w:lineRule="auto"/>
-      </w:pPr>
-      <w:r>
-        <w:t>Cite your references here. Please use one style for the references. You’re welcome to choose between: IEEE and Chicago style formats. I highly recommend using scholar.google.com to help with the formatting. Seriously, scholar.google.com is an incredibly powerful tool to both find citations, and to generate well formatted citations for papers/materials you’ve already found.</w:t>
-      </w:r>
-    </w:p>
-    <w:p>
-      <w:pPr>
-        <w:spacing w:after="0" w:line="240" w:lineRule="auto"/>
-      </w:pPr>
-    </w:p>
-    <w:p>
-      <w:pPr>
-        <w:pBdr>
-          <w:top w:val="nil"/>
-          <w:left w:val="nil"/>
-          <w:bottom w:val="nil"/>
-          <w:right w:val="nil"/>
-          <w:between w:val="nil"/>
-        </w:pBdr>
-        <w:spacing w:after="0" w:line="240" w:lineRule="auto"/>
-      </w:pPr>
-      <w:r>
-        <w:t>For the papers you cite give the authors, the title of the article, the journal name, journal volume number, date of publication and inclusive page numbers. Giving only the URL for the journal is not appropriate.</w:t>
-      </w:r>
-    </w:p>
-    <w:p>
-      <w:pPr>
-        <w:spacing w:after="0" w:line="240" w:lineRule="auto"/>
-      </w:pPr>
-    </w:p>
-    <w:p>
-      <w:pPr>
-        <w:spacing w:after="0" w:line="240" w:lineRule="auto"/>
-      </w:pPr>
-      <w:r>
-        <w:t>For the websites, give the title, author (if applicable) and the website URL. Here’s a format for it:</w:t>
-      </w:r>
-    </w:p>
-    <w:p>
-      <w:pPr>
-        <w:numPr>
-          <w:ilvl w:val="0"/>
-          <w:numId w:val="4"/>
-        </w:numPr>
-        <w:spacing w:after="0" w:line="240" w:lineRule="auto"/>
-      </w:pPr>
-      <w:r>
-        <w:t>http://www.easybib.com/reference/guide/apa/website</w:t>
       </w:r>
     </w:p>
     <w:p>

</xml_diff>

<commit_message>
Added the test plans section
</commit_message>
<xml_diff>
--- a/Testplans.docx
+++ b/Testplans.docx
@@ -1666,9 +1666,174 @@
     <w:p>
       <w:pPr>
         <w:spacing w:after="120" w:line="240" w:lineRule="auto"/>
-      </w:pPr>
-      <w:r>
-        <w:t xml:space="preserve">The primary goal of unit testing is to take the smallest unit of testable software in the application, isolate it from the remainder of the code, and test it for bugs and unexpected behavior. </w:t>
+        <w:ind w:firstLine="720"/>
+      </w:pPr>
+      <w:bookmarkStart w:id="9" w:name="_1t3h5sf" w:colFirst="0" w:colLast="0"/>
+      <w:bookmarkEnd w:id="9"/>
+      <w:r>
+        <w:t>The methods for the following functional requirements for each client will be unit tested using the Flutter test package:</w:t>
+      </w:r>
+    </w:p>
+    <w:p>
+      <w:pPr>
+        <w:spacing w:after="0" w:line="240" w:lineRule="auto"/>
+        <w:ind w:firstLine="720"/>
+        <w:rPr>
+          <w:u w:val="single"/>
+        </w:rPr>
+      </w:pPr>
+      <w:r>
+        <w:rPr>
+          <w:u w:val="single"/>
+        </w:rPr>
+        <w:t>House Residents</w:t>
+      </w:r>
+    </w:p>
+    <w:p>
+      <w:pPr>
+        <w:pStyle w:val="ListParagraph"/>
+        <w:numPr>
+          <w:ilvl w:val="1"/>
+          <w:numId w:val="7"/>
+        </w:numPr>
+        <w:spacing w:after="0" w:line="240" w:lineRule="auto"/>
+        <w:rPr>
+          <w:u w:val="single"/>
+        </w:rPr>
+      </w:pPr>
+      <w:r>
+        <w:t>Log-in to an existing account</w:t>
+      </w:r>
+    </w:p>
+    <w:p>
+      <w:pPr>
+        <w:pStyle w:val="ListParagraph"/>
+        <w:numPr>
+          <w:ilvl w:val="1"/>
+          <w:numId w:val="7"/>
+        </w:numPr>
+        <w:spacing w:after="0" w:line="240" w:lineRule="auto"/>
+        <w:rPr>
+          <w:u w:val="single"/>
+        </w:rPr>
+      </w:pPr>
+      <w:r>
+        <w:t>Sign-in up a new account</w:t>
+      </w:r>
+    </w:p>
+    <w:p>
+      <w:pPr>
+        <w:pStyle w:val="ListParagraph"/>
+        <w:numPr>
+          <w:ilvl w:val="1"/>
+          <w:numId w:val="7"/>
+        </w:numPr>
+        <w:spacing w:after="0" w:line="240" w:lineRule="auto"/>
+        <w:rPr>
+          <w:u w:val="single"/>
+        </w:rPr>
+      </w:pPr>
+      <w:r>
+        <w:t>Add an alarm</w:t>
+      </w:r>
+    </w:p>
+    <w:p>
+      <w:pPr>
+        <w:pStyle w:val="ListParagraph"/>
+        <w:numPr>
+          <w:ilvl w:val="1"/>
+          <w:numId w:val="7"/>
+        </w:numPr>
+        <w:spacing w:after="0" w:line="240" w:lineRule="auto"/>
+        <w:rPr>
+          <w:u w:val="single"/>
+        </w:rPr>
+      </w:pPr>
+      <w:r>
+        <w:t>Turn an alarm on/off</w:t>
+      </w:r>
+    </w:p>
+    <w:p>
+      <w:pPr>
+        <w:pStyle w:val="ListParagraph"/>
+        <w:numPr>
+          <w:ilvl w:val="1"/>
+          <w:numId w:val="7"/>
+        </w:numPr>
+        <w:spacing w:after="0" w:line="240" w:lineRule="auto"/>
+        <w:rPr>
+          <w:u w:val="single"/>
+        </w:rPr>
+      </w:pPr>
+      <w:r>
+        <w:t>Edit an alarm</w:t>
+      </w:r>
+    </w:p>
+    <w:p>
+      <w:pPr>
+        <w:pStyle w:val="ListParagraph"/>
+        <w:numPr>
+          <w:ilvl w:val="1"/>
+          <w:numId w:val="7"/>
+        </w:numPr>
+        <w:spacing w:after="0" w:line="240" w:lineRule="auto"/>
+        <w:rPr>
+          <w:u w:val="single"/>
+        </w:rPr>
+      </w:pPr>
+      <w:r>
+        <w:lastRenderedPageBreak/>
+        <w:t>Delete an alarm</w:t>
+      </w:r>
+    </w:p>
+    <w:p>
+      <w:pPr>
+        <w:spacing w:after="0" w:line="240" w:lineRule="auto"/>
+        <w:ind w:left="1080"/>
+        <w:rPr>
+          <w:u w:val="single"/>
+        </w:rPr>
+      </w:pPr>
+    </w:p>
+    <w:p>
+      <w:pPr>
+        <w:spacing w:after="0" w:line="240" w:lineRule="auto"/>
+        <w:ind w:left="1080"/>
+        <w:rPr>
+          <w:u w:val="single"/>
+        </w:rPr>
+      </w:pPr>
+      <w:r>
+        <w:rPr>
+          <w:u w:val="single"/>
+        </w:rPr>
+        <w:t>Staff</w:t>
+      </w:r>
+    </w:p>
+    <w:p>
+      <w:pPr>
+        <w:pStyle w:val="ListParagraph"/>
+        <w:numPr>
+          <w:ilvl w:val="1"/>
+          <w:numId w:val="8"/>
+        </w:numPr>
+        <w:spacing w:after="0" w:line="240" w:lineRule="auto"/>
+      </w:pPr>
+      <w:r>
+        <w:t>View a user’s alarms</w:t>
+      </w:r>
+    </w:p>
+    <w:p>
+      <w:pPr>
+        <w:pStyle w:val="ListParagraph"/>
+        <w:numPr>
+          <w:ilvl w:val="1"/>
+          <w:numId w:val="8"/>
+        </w:numPr>
+        <w:spacing w:after="0" w:line="240" w:lineRule="auto"/>
+      </w:pPr>
+      <w:r>
+        <w:t>View all existing user accounts</w:t>
       </w:r>
     </w:p>
     <w:p>
@@ -1683,8 +1848,6 @@
           <w:highlight w:val="white"/>
         </w:rPr>
       </w:pPr>
-      <w:bookmarkStart w:id="9" w:name="_1t3h5sf" w:colFirst="0" w:colLast="0"/>
-      <w:bookmarkEnd w:id="9"/>
       <w:r>
         <w:rPr>
           <w:highlight w:val="white"/>
@@ -1695,10 +1858,24 @@
     <w:p>
       <w:pPr>
         <w:spacing w:line="240" w:lineRule="auto"/>
-      </w:pPr>
-      <w:r>
-        <w:t>Integration testing detects faults that have not been detected during unit testing by focusing on small groups of components. Two or more components are integrated and tested, and when no new faults are revealed, additional components are added to the group.</w:t>
-      </w:r>
+        <w:ind w:firstLine="720"/>
+      </w:pPr>
+      <w:r>
+        <w:t xml:space="preserve">A Flutter package for integration testing exists that allows us to test each widget in the application. With this testing framework, rightfully named </w:t>
+      </w:r>
+      <w:proofErr w:type="spellStart"/>
+      <w:r>
+        <w:t>integration_testing</w:t>
+      </w:r>
+      <w:proofErr w:type="spellEnd"/>
+      <w:r>
+        <w:t>, we will test each button by triggering it and checking for the correct response.</w:t>
+      </w:r>
+    </w:p>
+    <w:p>
+      <w:pPr>
+        <w:spacing w:line="240" w:lineRule="auto"/>
+      </w:pPr>
     </w:p>
     <w:p>
       <w:pPr>
@@ -1712,30 +1889,11 @@
           <w:highlight w:val="white"/>
         </w:rPr>
       </w:pPr>
-      <w:bookmarkStart w:id="10" w:name="_4d34og8" w:colFirst="0" w:colLast="0"/>
-      <w:bookmarkEnd w:id="10"/>
       <w:r>
         <w:rPr>
           <w:highlight w:val="white"/>
         </w:rPr>
-        <w:lastRenderedPageBreak/>
         <w:t>System Testing</w:t>
-      </w:r>
-    </w:p>
-    <w:p>
-      <w:pPr>
-        <w:spacing w:after="0" w:line="240" w:lineRule="auto"/>
-      </w:pPr>
-      <w:r>
-        <w:t>System testing is a type of black box testing that tests all the components together, seen as a single system to identify faults with respect to the scenarios from the overall requirements specifications. Entire system is tested as per the requirements.</w:t>
-      </w:r>
-    </w:p>
-    <w:p>
-      <w:pPr>
-        <w:spacing w:after="0" w:line="240" w:lineRule="auto"/>
-      </w:pPr>
-      <w:r>
-        <w:t>During system testing, several activities are performed:</w:t>
       </w:r>
     </w:p>
     <w:p>
@@ -1751,20 +1909,184 @@
           <w:highlight w:val="white"/>
         </w:rPr>
       </w:pPr>
-      <w:bookmarkStart w:id="11" w:name="_2s8eyo1" w:colFirst="0" w:colLast="0"/>
+      <w:bookmarkStart w:id="10" w:name="_2s8eyo1" w:colFirst="0" w:colLast="0"/>
+      <w:bookmarkEnd w:id="10"/>
+      <w:r>
+        <w:t>Functional testing:</w:t>
+      </w:r>
+    </w:p>
+    <w:p>
+      <w:pPr>
+        <w:spacing w:after="0" w:line="240" w:lineRule="auto"/>
+        <w:ind w:firstLine="720"/>
+      </w:pPr>
+      <w:bookmarkStart w:id="11" w:name="_17dp8vu" w:colFirst="0" w:colLast="0"/>
       <w:bookmarkEnd w:id="11"/>
       <w:r>
-        <w:t>Functional testing:</w:t>
+        <w:t xml:space="preserve">As stated previously, the major functional testing requirements for each client are as </w:t>
       </w:r>
     </w:p>
     <w:p>
       <w:pPr>
         <w:spacing w:after="0" w:line="240" w:lineRule="auto"/>
-      </w:pPr>
-      <w:bookmarkStart w:id="12" w:name="_17dp8vu" w:colFirst="0" w:colLast="0"/>
-      <w:bookmarkEnd w:id="12"/>
-      <w:r>
-        <w:t>Test of functional requirements (from requirements specification). The goal is to select those tests that are relevant to the user and have a high probability of uncovering a failure.</w:t>
+        <w:ind w:firstLine="576"/>
+      </w:pPr>
+      <w:r>
+        <w:t xml:space="preserve">follows: </w:t>
+      </w:r>
+    </w:p>
+    <w:p>
+      <w:pPr>
+        <w:spacing w:after="0" w:line="240" w:lineRule="auto"/>
+        <w:ind w:left="360" w:firstLine="720"/>
+        <w:rPr>
+          <w:u w:val="single"/>
+        </w:rPr>
+      </w:pPr>
+    </w:p>
+    <w:p>
+      <w:pPr>
+        <w:spacing w:after="0" w:line="240" w:lineRule="auto"/>
+        <w:ind w:left="360" w:firstLine="720"/>
+        <w:rPr>
+          <w:u w:val="single"/>
+        </w:rPr>
+      </w:pPr>
+      <w:r>
+        <w:rPr>
+          <w:u w:val="single"/>
+        </w:rPr>
+        <w:t>House Residents</w:t>
+      </w:r>
+    </w:p>
+    <w:p>
+      <w:pPr>
+        <w:pStyle w:val="ListParagraph"/>
+        <w:numPr>
+          <w:ilvl w:val="1"/>
+          <w:numId w:val="9"/>
+        </w:numPr>
+        <w:spacing w:after="0" w:line="240" w:lineRule="auto"/>
+      </w:pPr>
+      <w:r>
+        <w:t>Sign-up for a new account</w:t>
+      </w:r>
+    </w:p>
+    <w:p>
+      <w:pPr>
+        <w:pStyle w:val="ListParagraph"/>
+        <w:numPr>
+          <w:ilvl w:val="1"/>
+          <w:numId w:val="9"/>
+        </w:numPr>
+        <w:spacing w:after="0" w:line="240" w:lineRule="auto"/>
+      </w:pPr>
+      <w:r>
+        <w:t>Log-in to an existing account</w:t>
+      </w:r>
+    </w:p>
+    <w:p>
+      <w:pPr>
+        <w:pStyle w:val="ListParagraph"/>
+        <w:numPr>
+          <w:ilvl w:val="1"/>
+          <w:numId w:val="9"/>
+        </w:numPr>
+        <w:spacing w:after="0" w:line="240" w:lineRule="auto"/>
+      </w:pPr>
+      <w:r>
+        <w:t>Add an alarm</w:t>
+      </w:r>
+    </w:p>
+    <w:p>
+      <w:pPr>
+        <w:pStyle w:val="ListParagraph"/>
+        <w:numPr>
+          <w:ilvl w:val="1"/>
+          <w:numId w:val="9"/>
+        </w:numPr>
+        <w:spacing w:after="0" w:line="240" w:lineRule="auto"/>
+      </w:pPr>
+      <w:r>
+        <w:t>Turn an alarm on/off</w:t>
+      </w:r>
+    </w:p>
+    <w:p>
+      <w:pPr>
+        <w:pStyle w:val="ListParagraph"/>
+        <w:numPr>
+          <w:ilvl w:val="1"/>
+          <w:numId w:val="9"/>
+        </w:numPr>
+        <w:spacing w:after="0" w:line="240" w:lineRule="auto"/>
+      </w:pPr>
+      <w:r>
+        <w:t>Edit an alarm</w:t>
+      </w:r>
+    </w:p>
+    <w:p>
+      <w:pPr>
+        <w:pStyle w:val="ListParagraph"/>
+        <w:numPr>
+          <w:ilvl w:val="1"/>
+          <w:numId w:val="9"/>
+        </w:numPr>
+        <w:spacing w:after="0" w:line="240" w:lineRule="auto"/>
+      </w:pPr>
+      <w:r>
+        <w:t>Delete an alarm</w:t>
+      </w:r>
+    </w:p>
+    <w:p>
+      <w:pPr>
+        <w:pStyle w:val="ListParagraph"/>
+        <w:spacing w:after="0" w:line="240" w:lineRule="auto"/>
+        <w:ind w:firstLine="360"/>
+        <w:rPr>
+          <w:u w:val="single"/>
+        </w:rPr>
+      </w:pPr>
+    </w:p>
+    <w:p>
+      <w:pPr>
+        <w:pStyle w:val="ListParagraph"/>
+        <w:spacing w:after="0" w:line="240" w:lineRule="auto"/>
+        <w:ind w:firstLine="360"/>
+        <w:rPr>
+          <w:u w:val="single"/>
+        </w:rPr>
+      </w:pPr>
+      <w:r>
+        <w:rPr>
+          <w:u w:val="single"/>
+        </w:rPr>
+        <w:t>Staff</w:t>
+      </w:r>
+    </w:p>
+    <w:p>
+      <w:pPr>
+        <w:pStyle w:val="ListParagraph"/>
+        <w:numPr>
+          <w:ilvl w:val="1"/>
+          <w:numId w:val="9"/>
+        </w:numPr>
+        <w:spacing w:after="0" w:line="240" w:lineRule="auto"/>
+      </w:pPr>
+      <w:r>
+        <w:t>View all existing user accounts</w:t>
+      </w:r>
+    </w:p>
+    <w:p>
+      <w:pPr>
+        <w:pStyle w:val="ListParagraph"/>
+        <w:numPr>
+          <w:ilvl w:val="1"/>
+          <w:numId w:val="9"/>
+        </w:numPr>
+        <w:spacing w:after="0" w:line="240" w:lineRule="auto"/>
+      </w:pPr>
+      <w:r>
+        <w:t>View a user’s alarms</w:t>
       </w:r>
     </w:p>
     <w:p>
@@ -1780,8 +2102,6 @@
           <w:highlight w:val="white"/>
         </w:rPr>
       </w:pPr>
-      <w:bookmarkStart w:id="13" w:name="_3rdcrjn" w:colFirst="0" w:colLast="0"/>
-      <w:bookmarkEnd w:id="13"/>
       <w:r>
         <w:rPr>
           <w:highlight w:val="white"/>
@@ -1791,11 +2111,29 @@
     </w:p>
     <w:p>
       <w:pPr>
+        <w:pStyle w:val="ListParagraph"/>
         <w:spacing w:after="0" w:line="240" w:lineRule="auto"/>
-      </w:pPr>
-      <w:r>
-        <w:t>Performance tests check whether the nonfunctional requirements and additional design goals from the design document are satisfied. In stress testing, system is stressed beyond its specifications to check how and when it fails.</w:t>
-      </w:r>
+        <w:ind w:left="360"/>
+      </w:pPr>
+      <w:r>
+        <w:tab/>
+      </w:r>
+      <w:r>
+        <w:t xml:space="preserve">To test the performance of the application, we will register enough accounts to ensure the free Firebase </w:t>
+      </w:r>
+      <w:proofErr w:type="spellStart"/>
+      <w:r>
+        <w:t>Firestore</w:t>
+      </w:r>
+      <w:proofErr w:type="spellEnd"/>
+      <w:r>
+        <w:t xml:space="preserve"> database plan can handle the quantity of accounts needed for all residents at the house.</w:t>
+      </w:r>
+    </w:p>
+    <w:p>
+      <w:pPr>
+        <w:spacing w:after="0" w:line="240" w:lineRule="auto"/>
+      </w:pPr>
     </w:p>
     <w:p>
       <w:pPr>
@@ -1810,8 +2148,6 @@
           <w:highlight w:val="white"/>
         </w:rPr>
       </w:pPr>
-      <w:bookmarkStart w:id="14" w:name="_26in1rg" w:colFirst="0" w:colLast="0"/>
-      <w:bookmarkEnd w:id="14"/>
       <w:r>
         <w:rPr>
           <w:highlight w:val="white"/>
@@ -1821,10 +2157,25 @@
     </w:p>
     <w:p>
       <w:pPr>
+        <w:pStyle w:val="ListParagraph"/>
         <w:spacing w:after="0" w:line="240" w:lineRule="auto"/>
-      </w:pPr>
-      <w:r>
-        <w:t>Acceptance testing and installation testing check the system against the project agreement. The purpose is to confirm that the system is ready for operational use. During acceptance test, end-users (customers) of the system compare the system to its initial requirements (if necessary) with help by the developers.</w:t>
+        <w:ind w:left="360"/>
+      </w:pPr>
+      <w:bookmarkStart w:id="12" w:name="_lnxbz9" w:colFirst="0" w:colLast="0"/>
+      <w:bookmarkEnd w:id="12"/>
+      <w:r>
+        <w:tab/>
+      </w:r>
+      <w:r>
+        <w:t xml:space="preserve">We will test the app by using it on our personal phones and computers for an extended period, as well as messing with it to try and cause errors. In addition, we are also able to post the web app early, to let the staff look at and use both the resident and staff sides of the application. We are also able to do this for free, as every Firebase project is provided with a free subdomain on the </w:t>
+      </w:r>
+      <w:proofErr w:type="spellStart"/>
+      <w:r>
+        <w:t>web.app</w:t>
+      </w:r>
+      <w:proofErr w:type="spellEnd"/>
+      <w:r>
+        <w:t xml:space="preserve"> and firebaseapp.com domains. </w:t>
       </w:r>
     </w:p>
     <w:p>
@@ -1836,8 +2187,6 @@
         </w:numPr>
         <w:spacing w:line="240" w:lineRule="auto"/>
       </w:pPr>
-      <w:bookmarkStart w:id="15" w:name="_lnxbz9" w:colFirst="0" w:colLast="0"/>
-      <w:bookmarkEnd w:id="15"/>
       <w:r>
         <w:t>Environment Requirements</w:t>
       </w:r>
@@ -1846,8 +2195,8 @@
       <w:pPr>
         <w:spacing w:after="0" w:line="240" w:lineRule="auto"/>
       </w:pPr>
-      <w:bookmarkStart w:id="16" w:name="_35nkun2" w:colFirst="0" w:colLast="0"/>
-      <w:bookmarkEnd w:id="16"/>
+      <w:bookmarkStart w:id="13" w:name="_35nkun2" w:colFirst="0" w:colLast="0"/>
+      <w:bookmarkEnd w:id="13"/>
       <w:r>
         <w:t xml:space="preserve">Specify both the necessary and desired properties of the test environment. The specification should contain the physical characteristics of the facilities, including the hardware, communications and system software, the mode of usage (for example, stand-alone), and any other software or supplies needed to support the test. Identify special test tools needed. </w:t>
       </w:r>
@@ -1862,6 +2211,7 @@
         <w:spacing w:after="0" w:line="240" w:lineRule="auto"/>
       </w:pPr>
       <w:r>
+        <w:lastRenderedPageBreak/>
         <w:tab/>
         <w:t xml:space="preserve">To do our tests we will only need the phones and the website connected to the application so that we can test </w:t>
       </w:r>
@@ -1881,8 +2231,8 @@
         </w:numPr>
         <w:spacing w:line="240" w:lineRule="auto"/>
       </w:pPr>
-      <w:bookmarkStart w:id="17" w:name="_1ksv4uv" w:colFirst="0" w:colLast="0"/>
-      <w:bookmarkEnd w:id="17"/>
+      <w:bookmarkStart w:id="14" w:name="_1ksv4uv" w:colFirst="0" w:colLast="0"/>
+      <w:bookmarkEnd w:id="14"/>
       <w:r>
         <w:t>Glossary</w:t>
       </w:r>
@@ -1901,8 +2251,8 @@
         </w:numPr>
         <w:spacing w:line="240" w:lineRule="auto"/>
       </w:pPr>
-      <w:bookmarkStart w:id="18" w:name="_44sinio" w:colFirst="0" w:colLast="0"/>
-      <w:bookmarkEnd w:id="18"/>
+      <w:bookmarkStart w:id="15" w:name="_44sinio" w:colFirst="0" w:colLast="0"/>
+      <w:bookmarkEnd w:id="15"/>
       <w:r>
         <w:t>References</w:t>
       </w:r>
@@ -2159,6 +2509,232 @@
 <file path=word/numbering.xml><?xml version="1.0" encoding="utf-8"?>
 <w:numbering xmlns:wpc="http://schemas.microsoft.com/office/word/2010/wordprocessingCanvas" xmlns:cx="http://schemas.microsoft.com/office/drawing/2014/chartex" xmlns:cx1="http://schemas.microsoft.com/office/drawing/2015/9/8/chartex" xmlns:cx2="http://schemas.microsoft.com/office/drawing/2015/10/21/chartex" xmlns:cx3="http://schemas.microsoft.com/office/drawing/2016/5/9/chartex" xmlns:cx4="http://schemas.microsoft.com/office/drawing/2016/5/10/chartex" xmlns:cx5="http://schemas.microsoft.com/office/drawing/2016/5/11/chartex" xmlns:cx6="http://schemas.microsoft.com/office/drawing/2016/5/12/chartex" xmlns:cx7="http://schemas.microsoft.com/office/drawing/2016/5/13/chartex" xmlns:cx8="http://schemas.microsoft.com/office/drawing/2016/5/14/chartex" xmlns:mc="http://schemas.openxmlformats.org/markup-compatibility/2006" xmlns:aink="http://schemas.microsoft.com/office/drawing/2016/ink" xmlns:am3d="http://schemas.microsoft.com/office/drawing/2017/model3d" xmlns:o="urn:schemas-microsoft-com:office:office" xmlns:oel="http://schemas.microsoft.com/office/2019/extlst" xmlns:r="http://schemas.openxmlformats.org/officeDocument/2006/relationships" xmlns:m="http://schemas.openxmlformats.org/officeDocument/2006/math" xmlns:v="urn:schemas-microsoft-com:vml" xmlns:wp14="http://schemas.microsoft.com/office/word/2010/wordprocessingDrawing" xmlns:wp="http://schemas.openxmlformats.org/drawingml/2006/wordprocessingDrawing" xmlns:w10="urn:schemas-microsoft-com:office:word" xmlns:w="http://schemas.openxmlformats.org/wordprocessingml/2006/main" xmlns:w14="http://schemas.microsoft.com/office/word/2010/wordml" xmlns:w15="http://schemas.microsoft.com/office/word/2012/wordml" xmlns:w16cex="http://schemas.microsoft.com/office/word/2018/wordml/cex" xmlns:w16cid="http://schemas.microsoft.com/office/word/2016/wordml/cid" xmlns:w16="http://schemas.microsoft.com/office/word/2018/wordml" xmlns:w16sdtdh="http://schemas.microsoft.com/office/word/2020/wordml/sdtdatahash" xmlns:w16se="http://schemas.microsoft.com/office/word/2015/wordml/symex" xmlns:wpg="http://schemas.microsoft.com/office/word/2010/wordprocessingGroup" xmlns:wpi="http://schemas.microsoft.com/office/word/2010/wordprocessingInk" xmlns:wne="http://schemas.microsoft.com/office/word/2006/wordml" xmlns:wps="http://schemas.microsoft.com/office/word/2010/wordprocessingShape" mc:Ignorable="w14 w15 w16se w16cid w16 w16cex w16sdtdh wp14">
   <w:abstractNum w:abstractNumId="0" w15:restartNumberingAfterBreak="0">
+    <w:nsid w:val="1D6D1FA6"/>
+    <w:multiLevelType w:val="hybridMultilevel"/>
+    <w:tmpl w:val="F8EE6C50"/>
+    <w:lvl w:ilvl="0" w:tplc="04090001">
+      <w:start w:val="1"/>
+      <w:numFmt w:val="bullet"/>
+      <w:lvlText w:val=""/>
+      <w:lvlJc w:val="left"/>
+      <w:pPr>
+        <w:ind w:left="720" w:hanging="360"/>
+      </w:pPr>
+      <w:rPr>
+        <w:rFonts w:ascii="Symbol" w:hAnsi="Symbol" w:hint="default"/>
+      </w:rPr>
+    </w:lvl>
+    <w:lvl w:ilvl="1" w:tplc="04090003">
+      <w:start w:val="1"/>
+      <w:numFmt w:val="bullet"/>
+      <w:lvlText w:val="o"/>
+      <w:lvlJc w:val="left"/>
+      <w:pPr>
+        <w:ind w:left="1440" w:hanging="360"/>
+      </w:pPr>
+      <w:rPr>
+        <w:rFonts w:ascii="Courier New" w:hAnsi="Courier New" w:cs="Times New Roman" w:hint="default"/>
+      </w:rPr>
+    </w:lvl>
+    <w:lvl w:ilvl="2" w:tplc="04090005">
+      <w:start w:val="1"/>
+      <w:numFmt w:val="bullet"/>
+      <w:lvlText w:val=""/>
+      <w:lvlJc w:val="left"/>
+      <w:pPr>
+        <w:ind w:left="2160" w:hanging="360"/>
+      </w:pPr>
+      <w:rPr>
+        <w:rFonts w:ascii="Wingdings" w:hAnsi="Wingdings" w:hint="default"/>
+      </w:rPr>
+    </w:lvl>
+    <w:lvl w:ilvl="3" w:tplc="04090001">
+      <w:start w:val="1"/>
+      <w:numFmt w:val="bullet"/>
+      <w:lvlText w:val=""/>
+      <w:lvlJc w:val="left"/>
+      <w:pPr>
+        <w:ind w:left="2880" w:hanging="360"/>
+      </w:pPr>
+      <w:rPr>
+        <w:rFonts w:ascii="Symbol" w:hAnsi="Symbol" w:hint="default"/>
+      </w:rPr>
+    </w:lvl>
+    <w:lvl w:ilvl="4" w:tplc="04090003">
+      <w:start w:val="1"/>
+      <w:numFmt w:val="bullet"/>
+      <w:lvlText w:val="o"/>
+      <w:lvlJc w:val="left"/>
+      <w:pPr>
+        <w:ind w:left="3600" w:hanging="360"/>
+      </w:pPr>
+      <w:rPr>
+        <w:rFonts w:ascii="Courier New" w:hAnsi="Courier New" w:cs="Times New Roman" w:hint="default"/>
+      </w:rPr>
+    </w:lvl>
+    <w:lvl w:ilvl="5" w:tplc="04090005">
+      <w:start w:val="1"/>
+      <w:numFmt w:val="bullet"/>
+      <w:lvlText w:val=""/>
+      <w:lvlJc w:val="left"/>
+      <w:pPr>
+        <w:ind w:left="4320" w:hanging="360"/>
+      </w:pPr>
+      <w:rPr>
+        <w:rFonts w:ascii="Wingdings" w:hAnsi="Wingdings" w:hint="default"/>
+      </w:rPr>
+    </w:lvl>
+    <w:lvl w:ilvl="6" w:tplc="04090001">
+      <w:start w:val="1"/>
+      <w:numFmt w:val="bullet"/>
+      <w:lvlText w:val=""/>
+      <w:lvlJc w:val="left"/>
+      <w:pPr>
+        <w:ind w:left="5040" w:hanging="360"/>
+      </w:pPr>
+      <w:rPr>
+        <w:rFonts w:ascii="Symbol" w:hAnsi="Symbol" w:hint="default"/>
+      </w:rPr>
+    </w:lvl>
+    <w:lvl w:ilvl="7" w:tplc="04090003">
+      <w:start w:val="1"/>
+      <w:numFmt w:val="bullet"/>
+      <w:lvlText w:val="o"/>
+      <w:lvlJc w:val="left"/>
+      <w:pPr>
+        <w:ind w:left="5760" w:hanging="360"/>
+      </w:pPr>
+      <w:rPr>
+        <w:rFonts w:ascii="Courier New" w:hAnsi="Courier New" w:cs="Times New Roman" w:hint="default"/>
+      </w:rPr>
+    </w:lvl>
+    <w:lvl w:ilvl="8" w:tplc="04090005">
+      <w:start w:val="1"/>
+      <w:numFmt w:val="bullet"/>
+      <w:lvlText w:val=""/>
+      <w:lvlJc w:val="left"/>
+      <w:pPr>
+        <w:ind w:left="6480" w:hanging="360"/>
+      </w:pPr>
+      <w:rPr>
+        <w:rFonts w:ascii="Wingdings" w:hAnsi="Wingdings" w:hint="default"/>
+      </w:rPr>
+    </w:lvl>
+  </w:abstractNum>
+  <w:abstractNum w:abstractNumId="1" w15:restartNumberingAfterBreak="0">
+    <w:nsid w:val="27EA7E0D"/>
+    <w:multiLevelType w:val="hybridMultilevel"/>
+    <w:tmpl w:val="01F458F8"/>
+    <w:lvl w:ilvl="0" w:tplc="04090001">
+      <w:start w:val="1"/>
+      <w:numFmt w:val="bullet"/>
+      <w:lvlText w:val=""/>
+      <w:lvlJc w:val="left"/>
+      <w:pPr>
+        <w:ind w:left="720" w:hanging="360"/>
+      </w:pPr>
+      <w:rPr>
+        <w:rFonts w:ascii="Symbol" w:hAnsi="Symbol" w:hint="default"/>
+      </w:rPr>
+    </w:lvl>
+    <w:lvl w:ilvl="1" w:tplc="04090003">
+      <w:start w:val="1"/>
+      <w:numFmt w:val="bullet"/>
+      <w:lvlText w:val="o"/>
+      <w:lvlJc w:val="left"/>
+      <w:pPr>
+        <w:ind w:left="1440" w:hanging="360"/>
+      </w:pPr>
+      <w:rPr>
+        <w:rFonts w:ascii="Courier New" w:hAnsi="Courier New" w:cs="Times New Roman" w:hint="default"/>
+      </w:rPr>
+    </w:lvl>
+    <w:lvl w:ilvl="2" w:tplc="04090005">
+      <w:start w:val="1"/>
+      <w:numFmt w:val="bullet"/>
+      <w:lvlText w:val=""/>
+      <w:lvlJc w:val="left"/>
+      <w:pPr>
+        <w:ind w:left="2160" w:hanging="360"/>
+      </w:pPr>
+      <w:rPr>
+        <w:rFonts w:ascii="Wingdings" w:hAnsi="Wingdings" w:hint="default"/>
+      </w:rPr>
+    </w:lvl>
+    <w:lvl w:ilvl="3" w:tplc="04090001">
+      <w:start w:val="1"/>
+      <w:numFmt w:val="bullet"/>
+      <w:lvlText w:val=""/>
+      <w:lvlJc w:val="left"/>
+      <w:pPr>
+        <w:ind w:left="2880" w:hanging="360"/>
+      </w:pPr>
+      <w:rPr>
+        <w:rFonts w:ascii="Symbol" w:hAnsi="Symbol" w:hint="default"/>
+      </w:rPr>
+    </w:lvl>
+    <w:lvl w:ilvl="4" w:tplc="04090003">
+      <w:start w:val="1"/>
+      <w:numFmt w:val="bullet"/>
+      <w:lvlText w:val="o"/>
+      <w:lvlJc w:val="left"/>
+      <w:pPr>
+        <w:ind w:left="3600" w:hanging="360"/>
+      </w:pPr>
+      <w:rPr>
+        <w:rFonts w:ascii="Courier New" w:hAnsi="Courier New" w:cs="Times New Roman" w:hint="default"/>
+      </w:rPr>
+    </w:lvl>
+    <w:lvl w:ilvl="5" w:tplc="04090005">
+      <w:start w:val="1"/>
+      <w:numFmt w:val="bullet"/>
+      <w:lvlText w:val=""/>
+      <w:lvlJc w:val="left"/>
+      <w:pPr>
+        <w:ind w:left="4320" w:hanging="360"/>
+      </w:pPr>
+      <w:rPr>
+        <w:rFonts w:ascii="Wingdings" w:hAnsi="Wingdings" w:hint="default"/>
+      </w:rPr>
+    </w:lvl>
+    <w:lvl w:ilvl="6" w:tplc="04090001">
+      <w:start w:val="1"/>
+      <w:numFmt w:val="bullet"/>
+      <w:lvlText w:val=""/>
+      <w:lvlJc w:val="left"/>
+      <w:pPr>
+        <w:ind w:left="5040" w:hanging="360"/>
+      </w:pPr>
+      <w:rPr>
+        <w:rFonts w:ascii="Symbol" w:hAnsi="Symbol" w:hint="default"/>
+      </w:rPr>
+    </w:lvl>
+    <w:lvl w:ilvl="7" w:tplc="04090003">
+      <w:start w:val="1"/>
+      <w:numFmt w:val="bullet"/>
+      <w:lvlText w:val="o"/>
+      <w:lvlJc w:val="left"/>
+      <w:pPr>
+        <w:ind w:left="5760" w:hanging="360"/>
+      </w:pPr>
+      <w:rPr>
+        <w:rFonts w:ascii="Courier New" w:hAnsi="Courier New" w:cs="Times New Roman" w:hint="default"/>
+      </w:rPr>
+    </w:lvl>
+    <w:lvl w:ilvl="8" w:tplc="04090005">
+      <w:start w:val="1"/>
+      <w:numFmt w:val="bullet"/>
+      <w:lvlText w:val=""/>
+      <w:lvlJc w:val="left"/>
+      <w:pPr>
+        <w:ind w:left="6480" w:hanging="360"/>
+      </w:pPr>
+      <w:rPr>
+        <w:rFonts w:ascii="Wingdings" w:hAnsi="Wingdings" w:hint="default"/>
+      </w:rPr>
+    </w:lvl>
+  </w:abstractNum>
+  <w:abstractNum w:abstractNumId="2" w15:restartNumberingAfterBreak="0">
     <w:nsid w:val="34013E01"/>
     <w:multiLevelType w:val="multilevel"/>
     <w:tmpl w:val="B4A6C6DA"/>
@@ -2271,7 +2847,7 @@
       </w:rPr>
     </w:lvl>
   </w:abstractNum>
-  <w:abstractNum w:abstractNumId="1" w15:restartNumberingAfterBreak="0">
+  <w:abstractNum w:abstractNumId="3" w15:restartNumberingAfterBreak="0">
     <w:nsid w:val="4B997527"/>
     <w:multiLevelType w:val="multilevel"/>
     <w:tmpl w:val="788883BC"/>
@@ -2357,7 +2933,7 @@
       </w:pPr>
     </w:lvl>
   </w:abstractNum>
-  <w:abstractNum w:abstractNumId="2" w15:restartNumberingAfterBreak="0">
+  <w:abstractNum w:abstractNumId="4" w15:restartNumberingAfterBreak="0">
     <w:nsid w:val="6196124B"/>
     <w:multiLevelType w:val="multilevel"/>
     <w:tmpl w:val="09F67028"/>
@@ -2443,7 +3019,7 @@
       </w:pPr>
     </w:lvl>
   </w:abstractNum>
-  <w:abstractNum w:abstractNumId="3" w15:restartNumberingAfterBreak="0">
+  <w:abstractNum w:abstractNumId="5" w15:restartNumberingAfterBreak="0">
     <w:nsid w:val="66EE0408"/>
     <w:multiLevelType w:val="multilevel"/>
     <w:tmpl w:val="8FCE48F2"/>
@@ -2556,7 +3132,120 @@
       </w:rPr>
     </w:lvl>
   </w:abstractNum>
-  <w:abstractNum w:abstractNumId="4" w15:restartNumberingAfterBreak="0">
+  <w:abstractNum w:abstractNumId="6" w15:restartNumberingAfterBreak="0">
+    <w:nsid w:val="67CD6EFC"/>
+    <w:multiLevelType w:val="hybridMultilevel"/>
+    <w:tmpl w:val="28F8F4E4"/>
+    <w:lvl w:ilvl="0" w:tplc="04090001">
+      <w:start w:val="1"/>
+      <w:numFmt w:val="bullet"/>
+      <w:lvlText w:val=""/>
+      <w:lvlJc w:val="left"/>
+      <w:pPr>
+        <w:ind w:left="720" w:hanging="360"/>
+      </w:pPr>
+      <w:rPr>
+        <w:rFonts w:ascii="Symbol" w:hAnsi="Symbol" w:hint="default"/>
+      </w:rPr>
+    </w:lvl>
+    <w:lvl w:ilvl="1" w:tplc="04090003">
+      <w:start w:val="1"/>
+      <w:numFmt w:val="bullet"/>
+      <w:lvlText w:val="o"/>
+      <w:lvlJc w:val="left"/>
+      <w:pPr>
+        <w:ind w:left="1440" w:hanging="360"/>
+      </w:pPr>
+      <w:rPr>
+        <w:rFonts w:ascii="Courier New" w:hAnsi="Courier New" w:cs="Times New Roman" w:hint="default"/>
+      </w:rPr>
+    </w:lvl>
+    <w:lvl w:ilvl="2" w:tplc="04090005">
+      <w:start w:val="1"/>
+      <w:numFmt w:val="bullet"/>
+      <w:lvlText w:val=""/>
+      <w:lvlJc w:val="left"/>
+      <w:pPr>
+        <w:ind w:left="2160" w:hanging="360"/>
+      </w:pPr>
+      <w:rPr>
+        <w:rFonts w:ascii="Wingdings" w:hAnsi="Wingdings" w:hint="default"/>
+      </w:rPr>
+    </w:lvl>
+    <w:lvl w:ilvl="3" w:tplc="04090001">
+      <w:start w:val="1"/>
+      <w:numFmt w:val="bullet"/>
+      <w:lvlText w:val=""/>
+      <w:lvlJc w:val="left"/>
+      <w:pPr>
+        <w:ind w:left="2880" w:hanging="360"/>
+      </w:pPr>
+      <w:rPr>
+        <w:rFonts w:ascii="Symbol" w:hAnsi="Symbol" w:hint="default"/>
+      </w:rPr>
+    </w:lvl>
+    <w:lvl w:ilvl="4" w:tplc="04090003">
+      <w:start w:val="1"/>
+      <w:numFmt w:val="bullet"/>
+      <w:lvlText w:val="o"/>
+      <w:lvlJc w:val="left"/>
+      <w:pPr>
+        <w:ind w:left="3600" w:hanging="360"/>
+      </w:pPr>
+      <w:rPr>
+        <w:rFonts w:ascii="Courier New" w:hAnsi="Courier New" w:cs="Times New Roman" w:hint="default"/>
+      </w:rPr>
+    </w:lvl>
+    <w:lvl w:ilvl="5" w:tplc="04090005">
+      <w:start w:val="1"/>
+      <w:numFmt w:val="bullet"/>
+      <w:lvlText w:val=""/>
+      <w:lvlJc w:val="left"/>
+      <w:pPr>
+        <w:ind w:left="4320" w:hanging="360"/>
+      </w:pPr>
+      <w:rPr>
+        <w:rFonts w:ascii="Wingdings" w:hAnsi="Wingdings" w:hint="default"/>
+      </w:rPr>
+    </w:lvl>
+    <w:lvl w:ilvl="6" w:tplc="04090001">
+      <w:start w:val="1"/>
+      <w:numFmt w:val="bullet"/>
+      <w:lvlText w:val=""/>
+      <w:lvlJc w:val="left"/>
+      <w:pPr>
+        <w:ind w:left="5040" w:hanging="360"/>
+      </w:pPr>
+      <w:rPr>
+        <w:rFonts w:ascii="Symbol" w:hAnsi="Symbol" w:hint="default"/>
+      </w:rPr>
+    </w:lvl>
+    <w:lvl w:ilvl="7" w:tplc="04090003">
+      <w:start w:val="1"/>
+      <w:numFmt w:val="bullet"/>
+      <w:lvlText w:val="o"/>
+      <w:lvlJc w:val="left"/>
+      <w:pPr>
+        <w:ind w:left="5760" w:hanging="360"/>
+      </w:pPr>
+      <w:rPr>
+        <w:rFonts w:ascii="Courier New" w:hAnsi="Courier New" w:cs="Times New Roman" w:hint="default"/>
+      </w:rPr>
+    </w:lvl>
+    <w:lvl w:ilvl="8" w:tplc="04090005">
+      <w:start w:val="1"/>
+      <w:numFmt w:val="bullet"/>
+      <w:lvlText w:val=""/>
+      <w:lvlJc w:val="left"/>
+      <w:pPr>
+        <w:ind w:left="6480" w:hanging="360"/>
+      </w:pPr>
+      <w:rPr>
+        <w:rFonts w:ascii="Wingdings" w:hAnsi="Wingdings" w:hint="default"/>
+      </w:rPr>
+    </w:lvl>
+  </w:abstractNum>
+  <w:abstractNum w:abstractNumId="7" w15:restartNumberingAfterBreak="0">
     <w:nsid w:val="6F403BFE"/>
     <w:multiLevelType w:val="multilevel"/>
     <w:tmpl w:val="60AABCF4"/>
@@ -2669,7 +3358,7 @@
       </w:rPr>
     </w:lvl>
   </w:abstractNum>
-  <w:abstractNum w:abstractNumId="5" w15:restartNumberingAfterBreak="0">
+  <w:abstractNum w:abstractNumId="8" w15:restartNumberingAfterBreak="0">
     <w:nsid w:val="7D0F71CE"/>
     <w:multiLevelType w:val="multilevel"/>
     <w:tmpl w:val="699E5CC6"/>
@@ -2756,22 +3445,58 @@
     </w:lvl>
   </w:abstractNum>
   <w:num w:numId="1" w16cid:durableId="1723211261">
-    <w:abstractNumId w:val="1"/>
+    <w:abstractNumId w:val="3"/>
   </w:num>
   <w:num w:numId="2" w16cid:durableId="1792672532">
-    <w:abstractNumId w:val="3"/>
+    <w:abstractNumId w:val="5"/>
   </w:num>
   <w:num w:numId="3" w16cid:durableId="2007707273">
-    <w:abstractNumId w:val="0"/>
+    <w:abstractNumId w:val="2"/>
   </w:num>
   <w:num w:numId="4" w16cid:durableId="718476469">
+    <w:abstractNumId w:val="7"/>
+  </w:num>
+  <w:num w:numId="5" w16cid:durableId="1141800236">
     <w:abstractNumId w:val="4"/>
   </w:num>
-  <w:num w:numId="5" w16cid:durableId="1141800236">
-    <w:abstractNumId w:val="2"/>
+  <w:num w:numId="6" w16cid:durableId="326441285">
+    <w:abstractNumId w:val="8"/>
   </w:num>
-  <w:num w:numId="6" w16cid:durableId="326441285">
-    <w:abstractNumId w:val="5"/>
+  <w:num w:numId="7" w16cid:durableId="490490360">
+    <w:abstractNumId w:val="1"/>
+    <w:lvlOverride w:ilvl="0"/>
+    <w:lvlOverride w:ilvl="1"/>
+    <w:lvlOverride w:ilvl="2"/>
+    <w:lvlOverride w:ilvl="3"/>
+    <w:lvlOverride w:ilvl="4"/>
+    <w:lvlOverride w:ilvl="5"/>
+    <w:lvlOverride w:ilvl="6"/>
+    <w:lvlOverride w:ilvl="7"/>
+    <w:lvlOverride w:ilvl="8"/>
+  </w:num>
+  <w:num w:numId="8" w16cid:durableId="1086153469">
+    <w:abstractNumId w:val="6"/>
+    <w:lvlOverride w:ilvl="0"/>
+    <w:lvlOverride w:ilvl="1"/>
+    <w:lvlOverride w:ilvl="2"/>
+    <w:lvlOverride w:ilvl="3"/>
+    <w:lvlOverride w:ilvl="4"/>
+    <w:lvlOverride w:ilvl="5"/>
+    <w:lvlOverride w:ilvl="6"/>
+    <w:lvlOverride w:ilvl="7"/>
+    <w:lvlOverride w:ilvl="8"/>
+  </w:num>
+  <w:num w:numId="9" w16cid:durableId="971012458">
+    <w:abstractNumId w:val="0"/>
+    <w:lvlOverride w:ilvl="0"/>
+    <w:lvlOverride w:ilvl="1"/>
+    <w:lvlOverride w:ilvl="2"/>
+    <w:lvlOverride w:ilvl="3"/>
+    <w:lvlOverride w:ilvl="4"/>
+    <w:lvlOverride w:ilvl="5"/>
+    <w:lvlOverride w:ilvl="6"/>
+    <w:lvlOverride w:ilvl="7"/>
+    <w:lvlOverride w:ilvl="8"/>
   </w:num>
 </w:numbering>
 </file>
@@ -3378,6 +4103,17 @@
       <w:szCs w:val="48"/>
     </w:rPr>
   </w:style>
+  <w:style w:type="paragraph" w:styleId="ListParagraph">
+    <w:name w:val="List Paragraph"/>
+    <w:basedOn w:val="Normal"/>
+    <w:uiPriority w:val="34"/>
+    <w:qFormat/>
+    <w:rsid w:val="0056200E"/>
+    <w:pPr>
+      <w:ind w:left="720"/>
+      <w:contextualSpacing/>
+    </w:pPr>
+  </w:style>
 </w:styles>
 </file>
 

</xml_diff>